<commit_message>
Copied transfer_field_data_to_model to case_updaters - modified.
</commit_message>
<xml_diff>
--- a/resources/Saved/17TRD22590_Diversion Judgment Entry.docx
+++ b/resources/Saved/17TRD22590_Diversion Judgment Entry.docx
@@ -601,7 +601,7 @@
           <w:sz w:val="20"/>
           <w:szCs w:val="20"/>
         </w:rPr>
-        <w:t xml:space="preserve"> on March 20, 2022.</w:t>
+        <w:t xml:space="preserve"> on March 23, 2022.</w:t>
       </w:r>
       <w:r>
         <w:rPr>
@@ -908,7 +908,7 @@
           <w:sz w:val="20"/>
           <w:szCs w:val="20"/>
         </w:rPr>
-        <w:t xml:space="preserve">by June 28, 2022</w:t>
+        <w:t xml:space="preserve">by July 05, 2022</w:t>
       </w:r>
       <w:r>
         <w:rPr>
@@ -1690,7 +1690,7 @@
                 <w:sz w:val="20"/>
                 <w:szCs w:val="20"/>
               </w:rPr>
-              <w:t xml:space="preserve">$ 234</w:t>
+              <w:t xml:space="preserve">$ 0</w:t>
             </w:r>
           </w:p>
         </w:tc>
@@ -1952,7 +1952,7 @@
                 <w:sz w:val="20"/>
                 <w:szCs w:val="20"/>
               </w:rPr>
-              <w:t xml:space="preserve">5</w:t>
+              <w:t xml:space="preserve">None</w:t>
             </w:r>
           </w:p>
         </w:tc>

</xml_diff>